<commit_message>
changed a few line around in my resume
</commit_message>
<xml_diff>
--- a/app/styles/CALEBresume copy.docx
+++ b/app/styles/CALEBresume copy.docx
@@ -201,7 +201,6 @@
           <w:docPart w:val="0952596DA95E0641A3C6A835CE553A20"/>
         </w:placeholder>
       </w:sdtPr>
-      <w:sdtEndPr/>
       <w:sdtContent>
         <w:p>
           <w:pPr>
@@ -303,7 +302,6 @@
             <w:docPart w:val="DA569B6590B5B04E97822900CA97297D"/>
           </w:placeholder>
         </w:sdtPr>
-        <w:sdtEndPr/>
         <w:sdtContent>
           <w:r>
             <w:rPr>
@@ -343,7 +341,6 @@
           <w:docPart w:val="87E836D8A0DBDD4C9B5B9BD508EE94C2"/>
         </w:placeholder>
       </w:sdtPr>
-      <w:sdtEndPr/>
       <w:sdtContent>
         <w:p>
           <w:pPr>
@@ -360,7 +357,151 @@
               <w:sz w:val="20"/>
               <w:szCs w:val="22"/>
             </w:rPr>
-            <w:t>Over the course of three months, I was an eager student and learned the ins-and-outs of front-end engineering using HTML5, CSS3, JavaScript, and how to build apps on a team. Got my hands dirty absorbing and applying a whole lot of information on a daily basis. </w:t>
+            <w:t>Over the course of the class</w:t>
+          </w:r>
+          <w:r>
+            <w:rPr>
+              <w:rFonts w:ascii="Gill Sans MT" w:eastAsia="HGｺﾞｼｯｸE" w:hAnsi="Gill Sans MT" w:cs="Times New Roman"/>
+              <w:sz w:val="20"/>
+              <w:szCs w:val="22"/>
+            </w:rPr>
+            <w:t xml:space="preserve"> learned the ins-and-outs of front-end engineering using </w:t>
+          </w:r>
+          <w:r>
+            <w:rPr>
+              <w:rFonts w:ascii="Gill Sans MT" w:eastAsia="HGｺﾞｼｯｸE" w:hAnsi="Gill Sans MT" w:cs="Times New Roman"/>
+              <w:sz w:val="20"/>
+              <w:szCs w:val="22"/>
+            </w:rPr>
+            <w:t xml:space="preserve">primarily </w:t>
+          </w:r>
+          <w:r>
+            <w:rPr>
+              <w:rFonts w:ascii="Gill Sans MT" w:eastAsia="HGｺﾞｼｯｸE" w:hAnsi="Gill Sans MT" w:cs="Times New Roman"/>
+              <w:sz w:val="20"/>
+              <w:szCs w:val="22"/>
+            </w:rPr>
+            <w:t>HTML5, CSS3,</w:t>
+          </w:r>
+          <w:r>
+            <w:rPr>
+              <w:rFonts w:ascii="Gill Sans MT" w:eastAsia="HGｺﾞｼｯｸE" w:hAnsi="Gill Sans MT" w:cs="Times New Roman"/>
+              <w:sz w:val="20"/>
+              <w:szCs w:val="22"/>
+            </w:rPr>
+            <w:t xml:space="preserve"> and</w:t>
+          </w:r>
+          <w:r>
+            <w:rPr>
+              <w:rFonts w:ascii="Gill Sans MT" w:eastAsia="HGｺﾞｼｯｸE" w:hAnsi="Gill Sans MT" w:cs="Times New Roman"/>
+              <w:sz w:val="20"/>
+              <w:szCs w:val="22"/>
+            </w:rPr>
+            <w:t xml:space="preserve"> JavaScript</w:t>
+          </w:r>
+          <w:r>
+            <w:rPr>
+              <w:rFonts w:ascii="Gill Sans MT" w:eastAsia="HGｺﾞｼｯｸE" w:hAnsi="Gill Sans MT" w:cs="Times New Roman"/>
+              <w:sz w:val="20"/>
+              <w:szCs w:val="22"/>
+            </w:rPr>
+            <w:t xml:space="preserve"> as my</w:t>
+          </w:r>
+          <w:r>
+            <w:rPr>
+              <w:rFonts w:ascii="Gill Sans MT" w:eastAsia="HGｺﾞｼｯｸE" w:hAnsi="Gill Sans MT" w:cs="Times New Roman"/>
+              <w:sz w:val="20"/>
+              <w:szCs w:val="22"/>
+            </w:rPr>
+            <w:t xml:space="preserve"> foundation for</w:t>
+          </w:r>
+          <w:r>
+            <w:rPr>
+              <w:rFonts w:ascii="Gill Sans MT" w:eastAsia="HGｺﾞｼｯｸE" w:hAnsi="Gill Sans MT" w:cs="Times New Roman"/>
+              <w:sz w:val="20"/>
+              <w:szCs w:val="22"/>
+            </w:rPr>
+            <w:t xml:space="preserve"> build</w:t>
+          </w:r>
+          <w:r>
+            <w:rPr>
+              <w:rFonts w:ascii="Gill Sans MT" w:eastAsia="HGｺﾞｼｯｸE" w:hAnsi="Gill Sans MT" w:cs="Times New Roman"/>
+              <w:sz w:val="20"/>
+              <w:szCs w:val="22"/>
+            </w:rPr>
+            <w:t>ing</w:t>
+          </w:r>
+          <w:r>
+            <w:rPr>
+              <w:rFonts w:ascii="Gill Sans MT" w:eastAsia="HGｺﾞｼｯｸE" w:hAnsi="Gill Sans MT" w:cs="Times New Roman"/>
+              <w:sz w:val="20"/>
+              <w:szCs w:val="22"/>
+            </w:rPr>
+            <w:t xml:space="preserve"> </w:t>
+          </w:r>
+          <w:r>
+            <w:rPr>
+              <w:rFonts w:ascii="Gill Sans MT" w:eastAsia="HGｺﾞｼｯｸE" w:hAnsi="Gill Sans MT" w:cs="Times New Roman"/>
+              <w:sz w:val="20"/>
+              <w:szCs w:val="22"/>
+            </w:rPr>
+            <w:t xml:space="preserve">web </w:t>
+          </w:r>
+          <w:r>
+            <w:rPr>
+              <w:rFonts w:ascii="Gill Sans MT" w:eastAsia="HGｺﾞｼｯｸE" w:hAnsi="Gill Sans MT" w:cs="Times New Roman"/>
+              <w:sz w:val="20"/>
+              <w:szCs w:val="22"/>
+            </w:rPr>
+            <w:t>apps</w:t>
+          </w:r>
+          <w:r>
+            <w:rPr>
+              <w:rFonts w:ascii="Gill Sans MT" w:eastAsia="HGｺﾞｼｯｸE" w:hAnsi="Gill Sans MT" w:cs="Times New Roman"/>
+              <w:sz w:val="20"/>
+              <w:szCs w:val="22"/>
+            </w:rPr>
+            <w:t>.</w:t>
+          </w:r>
+          <w:r>
+            <w:rPr>
+              <w:rFonts w:ascii="Gill Sans MT" w:eastAsia="HGｺﾞｼｯｸE" w:hAnsi="Gill Sans MT" w:cs="Times New Roman"/>
+              <w:sz w:val="20"/>
+              <w:szCs w:val="22"/>
+            </w:rPr>
+            <w:t xml:space="preserve"> Also worked with the MVC design pattern essential for Android Apps.</w:t>
+          </w:r>
+          <w:r>
+            <w:rPr>
+              <w:rFonts w:ascii="Gill Sans MT" w:eastAsia="HGｺﾞｼｯｸE" w:hAnsi="Gill Sans MT" w:cs="Times New Roman"/>
+              <w:sz w:val="20"/>
+              <w:szCs w:val="22"/>
+            </w:rPr>
+            <w:t xml:space="preserve"> </w:t>
+          </w:r>
+          <w:r>
+            <w:rPr>
+              <w:rFonts w:ascii="Gill Sans MT" w:eastAsia="HGｺﾞｼｯｸE" w:hAnsi="Gill Sans MT" w:cs="Times New Roman"/>
+              <w:sz w:val="20"/>
+              <w:szCs w:val="22"/>
+            </w:rPr>
+            <w:t>Enjoyed getting</w:t>
+          </w:r>
+          <w:r>
+            <w:rPr>
+              <w:rFonts w:ascii="Gill Sans MT" w:eastAsia="HGｺﾞｼｯｸE" w:hAnsi="Gill Sans MT" w:cs="Times New Roman"/>
+              <w:sz w:val="20"/>
+              <w:szCs w:val="22"/>
+            </w:rPr>
+            <w:t xml:space="preserve"> my hands dirty both individually and in team settings</w:t>
+          </w:r>
+          <w:r>
+            <w:rPr>
+              <w:rFonts w:ascii="Gill Sans MT" w:eastAsia="HGｺﾞｼｯｸE" w:hAnsi="Gill Sans MT" w:cs="Times New Roman"/>
+              <w:sz w:val="20"/>
+              <w:szCs w:val="22"/>
+            </w:rPr>
+            <w:t>.</w:t>
           </w:r>
         </w:p>
       </w:sdtContent>
@@ -398,7 +539,6 @@
             <w:docPart w:val="3AE89808E0C8D442952E820C2388290F"/>
           </w:placeholder>
         </w:sdtPr>
-        <w:sdtEndPr/>
         <w:sdtContent>
           <w:r>
             <w:rPr>
@@ -438,7 +578,6 @@
           <w:docPart w:val="DEFF7A145A92DB49A90AD8DB27658CDE"/>
         </w:placeholder>
       </w:sdtPr>
-      <w:sdtEndPr/>
       <w:sdtContent>
         <w:p>
           <w:pPr>
@@ -473,8 +612,6 @@
             </w:rPr>
             <w:t xml:space="preserve"> the</w:t>
           </w:r>
-          <w:bookmarkStart w:id="0" w:name="_GoBack"/>
-          <w:bookmarkEnd w:id="0"/>
           <w:r>
             <w:rPr>
               <w:rFonts w:ascii="Gill Sans MT" w:eastAsia="HGｺﾞｼｯｸE" w:hAnsi="Gill Sans MT" w:cs="Times New Roman"/>
@@ -519,7 +656,6 @@
             <w:docPart w:val="A8F0C3E3C541FD478DBB807ED2E7235E"/>
           </w:placeholder>
         </w:sdtPr>
-        <w:sdtEndPr/>
         <w:sdtContent>
           <w:r>
             <w:rPr>
@@ -559,7 +695,6 @@
           <w:docPart w:val="780CCC0875994143B56A625F34212F61"/>
         </w:placeholder>
       </w:sdtPr>
-      <w:sdtEndPr/>
       <w:sdtContent>
         <w:p>
           <w:pPr>
@@ -763,7 +898,6 @@
             <w:docPart w:val="2D6D4A28289BF845AC32D1E874D906D5"/>
           </w:placeholder>
         </w:sdtPr>
-        <w:sdtEndPr/>
         <w:sdtContent>
           <w:r>
             <w:rPr>
@@ -791,7 +925,6 @@
           <w:docPart w:val="26B6C1720B326A49A46D687F2C9B38E4"/>
         </w:placeholder>
       </w:sdtPr>
-      <w:sdtEndPr/>
       <w:sdtContent>
         <w:p>
           <w:pPr>
@@ -828,7 +961,81 @@
               <w:sz w:val="21"/>
               <w:szCs w:val="21"/>
             </w:rPr>
-            <w:t>), Underscore, Backbone MVC and Responsive mobile web design.</w:t>
+            <w:t>), Underscore, Backbo</w:t>
+          </w:r>
+          <w:r>
+            <w:rPr>
+              <w:rFonts w:ascii="Arial" w:eastAsia="Times New Roman" w:hAnsi="Arial" w:cs="Arial"/>
+              <w:color w:val="333333"/>
+              <w:sz w:val="21"/>
+              <w:szCs w:val="21"/>
+            </w:rPr>
+            <w:t>ne’s MVC,</w:t>
+          </w:r>
+          <w:r>
+            <w:rPr>
+              <w:rFonts w:ascii="Arial" w:eastAsia="Times New Roman" w:hAnsi="Arial" w:cs="Arial"/>
+              <w:color w:val="333333"/>
+              <w:sz w:val="21"/>
+              <w:szCs w:val="21"/>
+            </w:rPr>
+            <w:t xml:space="preserve"> Parse, JSON, </w:t>
+          </w:r>
+          <w:r>
+            <w:rPr>
+              <w:rFonts w:ascii="Arial" w:eastAsia="Times New Roman" w:hAnsi="Arial" w:cs="Arial"/>
+              <w:color w:val="333333"/>
+              <w:sz w:val="21"/>
+              <w:szCs w:val="21"/>
+            </w:rPr>
+            <w:t xml:space="preserve">using </w:t>
+          </w:r>
+          <w:bookmarkStart w:id="0" w:name="_GoBack"/>
+          <w:bookmarkEnd w:id="0"/>
+          <w:r>
+            <w:rPr>
+              <w:rFonts w:ascii="Arial" w:eastAsia="Times New Roman" w:hAnsi="Arial" w:cs="Arial"/>
+              <w:color w:val="333333"/>
+              <w:sz w:val="21"/>
+              <w:szCs w:val="21"/>
+            </w:rPr>
+            <w:t>API’s,</w:t>
+          </w:r>
+          <w:r>
+            <w:rPr>
+              <w:rFonts w:ascii="Arial" w:eastAsia="Times New Roman" w:hAnsi="Arial" w:cs="Arial"/>
+              <w:color w:val="333333"/>
+              <w:sz w:val="21"/>
+              <w:szCs w:val="21"/>
+            </w:rPr>
+            <w:t xml:space="preserve"> and Responsive d</w:t>
+          </w:r>
+          <w:r>
+            <w:rPr>
+              <w:rFonts w:ascii="Arial" w:eastAsia="Times New Roman" w:hAnsi="Arial" w:cs="Arial"/>
+              <w:color w:val="333333"/>
+              <w:sz w:val="21"/>
+              <w:szCs w:val="21"/>
+            </w:rPr>
+            <w:t>esign</w:t>
+          </w:r>
+          <w:r>
+            <w:rPr>
+              <w:rFonts w:ascii="Arial" w:eastAsia="Times New Roman" w:hAnsi="Arial" w:cs="Arial"/>
+              <w:color w:val="333333"/>
+              <w:sz w:val="21"/>
+              <w:szCs w:val="21"/>
+            </w:rPr>
+            <w:t xml:space="preserve"> to name a few.</w:t>
+          </w:r>
+          <w:r>
+            <w:rPr>
+              <w:rFonts w:ascii="Arial" w:eastAsia="Times New Roman" w:hAnsi="Arial" w:cs="Arial"/>
+              <w:color w:val="333333"/>
+              <w:sz w:val="21"/>
+              <w:szCs w:val="21"/>
+            </w:rPr>
+            <w:t xml:space="preserve"> </w:t>
           </w:r>
         </w:p>
       </w:sdtContent>
@@ -866,7 +1073,6 @@
             <w:docPart w:val="AF45D5CD2C3BE84E97565907D4470130"/>
           </w:placeholder>
         </w:sdtPr>
-        <w:sdtEndPr/>
         <w:sdtContent>
           <w:r>
             <w:rPr>
@@ -894,7 +1100,6 @@
           <w:docPart w:val="CA26C6E43D8FE442BB552F2A88B48F15"/>
         </w:placeholder>
       </w:sdtPr>
-      <w:sdtEndPr/>
       <w:sdtContent>
         <w:p>
           <w:pPr>
@@ -955,7 +1160,6 @@
                 <w:docPart w:val="B00B3A9764840F4E8724346D57E60890"/>
               </w:placeholder>
             </w:sdtPr>
-            <w:sdtEndPr/>
             <w:sdtContent>
               <w:r>
                 <w:rPr>
@@ -983,7 +1187,6 @@
               <w:docPart w:val="77B37B7EA1923C419486E4A9583280E1"/>
             </w:placeholder>
           </w:sdtPr>
-          <w:sdtEndPr/>
           <w:sdtContent>
             <w:p>
               <w:pPr>
@@ -2349,6 +2552,7 @@
   <w:rsids>
     <w:rsidRoot w:val="007D67AF"/>
     <w:rsid w:val="00241137"/>
+    <w:rsid w:val="00470DC6"/>
     <w:rsid w:val="00716443"/>
     <w:rsid w:val="007D67AF"/>
   </w:rsids>

</xml_diff>